<commit_message>
Add service document to template
</commit_message>
<xml_diff>
--- a/science_selection/static/docx/templates/evaluation_statement.docx
+++ b/science_selection/static/docx/templates/evaluation_statement.docx
@@ -1168,439 +1168,448 @@
                 <w:lang w:val="en-US"/>
               </w:rPr>
             </w:pPr>
+            <w:r>
+              <w:rPr>
+                <w:rFonts w:ascii="Times New Roman" w:hAnsi="Times New Roman" w:cs="Times New Roman"/>
+                <w:color w:val="000000"/>
+                <w:sz w:val="24"/>
+                <w:szCs w:val="24"/>
+                <w:lang w:val="en-US"/>
+              </w:rPr>
+              <w:t>{{m.number}}</w:t>
+            </w:r>
+          </w:p>
+        </w:tc>
+        <w:tc>
+          <w:tcPr>
+            <w:tcW w:w="2582" w:type="dxa"/>
+            <w:vAlign w:val="center"/>
+          </w:tcPr>
+          <w:p>
+            <w:pPr>
+              <w:spacing w:line="247" w:lineRule="auto"/>
+              <w:rPr>
+                <w:rFonts w:ascii="Times New Roman" w:hAnsi="Times New Roman" w:cs="Times New Roman"/>
+                <w:color w:val="000000"/>
+                <w:sz w:val="24"/>
+                <w:szCs w:val="24"/>
+                <w:lang w:val="en-US"/>
+              </w:rPr>
+            </w:pPr>
+            <w:r>
+              <w:rPr>
+                <w:rFonts w:ascii="Times New Roman" w:hAnsi="Times New Roman" w:cs="Times New Roman"/>
+                <w:color w:val="000000"/>
+                <w:sz w:val="24"/>
+                <w:szCs w:val="24"/>
+                <w:lang w:val="en-US"/>
+              </w:rPr>
+              <w:t>{{m.last_name}} {{m.first_name}} {{m.father_name}}</w:t>
+            </w:r>
+          </w:p>
+        </w:tc>
+        <w:tc>
+          <w:tcPr>
+            <w:tcW w:w="425" w:type="dxa"/>
+            <w:vAlign w:val="center"/>
+          </w:tcPr>
+          <w:p>
+            <w:pPr>
+              <w:spacing w:line="247" w:lineRule="auto"/>
+              <w:rPr>
+                <w:rFonts w:ascii="Times New Roman" w:hAnsi="Times New Roman" w:cs="Times New Roman"/>
+                <w:color w:val="000000"/>
+                <w:szCs w:val="24"/>
+                <w:lang w:val="en-US"/>
+              </w:rPr>
+            </w:pPr>
+            <w:r>
+              <w:rPr>
+                <w:rFonts w:ascii="Times New Roman" w:hAnsi="Times New Roman" w:cs="Times New Roman"/>
+                <w:color w:val="000000"/>
+                <w:szCs w:val="24"/>
+                <w:lang w:val="en-US"/>
+              </w:rPr>
+              <w:t>{{m.a1}}</w:t>
+            </w:r>
+          </w:p>
+        </w:tc>
+        <w:tc>
+          <w:tcPr>
+            <w:tcW w:w="425" w:type="dxa"/>
+            <w:vAlign w:val="center"/>
+          </w:tcPr>
+          <w:p>
+            <w:pPr>
+              <w:spacing w:line="247" w:lineRule="auto"/>
+              <w:rPr>
+                <w:rFonts w:ascii="Times New Roman" w:hAnsi="Times New Roman" w:cs="Times New Roman"/>
+                <w:color w:val="000000"/>
+                <w:szCs w:val="24"/>
+                <w:lang w:val="en-US"/>
+              </w:rPr>
+            </w:pPr>
+            <w:r>
+              <w:rPr>
+                <w:rFonts w:ascii="Times New Roman" w:hAnsi="Times New Roman" w:cs="Times New Roman"/>
+                <w:color w:val="000000"/>
+                <w:szCs w:val="24"/>
+                <w:lang w:val="en-US"/>
+              </w:rPr>
+              <w:t>{{m.k1}}</w:t>
+            </w:r>
+          </w:p>
+        </w:tc>
+        <w:tc>
+          <w:tcPr>
+            <w:tcW w:w="426" w:type="dxa"/>
+            <w:vAlign w:val="center"/>
+          </w:tcPr>
+          <w:p>
+            <w:pPr>
+              <w:spacing w:line="247" w:lineRule="auto"/>
+              <w:rPr>
+                <w:rFonts w:ascii="Times New Roman" w:hAnsi="Times New Roman" w:cs="Times New Roman"/>
+                <w:color w:val="000000"/>
+                <w:szCs w:val="24"/>
+                <w:lang w:val="en-US"/>
+              </w:rPr>
+            </w:pPr>
+            <w:r>
+              <w:rPr>
+                <w:rFonts w:ascii="Times New Roman" w:hAnsi="Times New Roman" w:cs="Times New Roman"/>
+                <w:color w:val="000000"/>
+                <w:szCs w:val="24"/>
+                <w:lang w:val="en-US"/>
+              </w:rPr>
+              <w:t>{{m.a2}}</w:t>
+            </w:r>
+          </w:p>
+        </w:tc>
+        <w:tc>
+          <w:tcPr>
+            <w:tcW w:w="425" w:type="dxa"/>
+            <w:vAlign w:val="center"/>
+          </w:tcPr>
+          <w:p>
+            <w:pPr>
+              <w:spacing w:line="247" w:lineRule="auto"/>
+              <w:rPr>
+                <w:rFonts w:ascii="Times New Roman" w:hAnsi="Times New Roman" w:cs="Times New Roman"/>
+                <w:color w:val="000000"/>
+                <w:szCs w:val="24"/>
+                <w:lang w:val="en-US"/>
+              </w:rPr>
+            </w:pPr>
+            <w:r>
+              <w:rPr>
+                <w:rFonts w:ascii="Times New Roman" w:hAnsi="Times New Roman" w:cs="Times New Roman"/>
+                <w:color w:val="000000"/>
+                <w:szCs w:val="24"/>
+                <w:lang w:val="en-US"/>
+              </w:rPr>
+              <w:t>{{m.k2}}</w:t>
+            </w:r>
+          </w:p>
+        </w:tc>
+        <w:tc>
+          <w:tcPr>
+            <w:tcW w:w="425" w:type="dxa"/>
+            <w:vAlign w:val="center"/>
+          </w:tcPr>
+          <w:p>
+            <w:pPr>
+              <w:spacing w:line="247" w:lineRule="auto"/>
+              <w:rPr>
+                <w:rFonts w:ascii="Times New Roman" w:hAnsi="Times New Roman" w:cs="Times New Roman"/>
+                <w:color w:val="000000"/>
+                <w:szCs w:val="24"/>
+                <w:lang w:val="en-US"/>
+              </w:rPr>
+            </w:pPr>
+            <w:r>
+              <w:rPr>
+                <w:rFonts w:ascii="Times New Roman" w:hAnsi="Times New Roman" w:cs="Times New Roman"/>
+                <w:color w:val="000000"/>
+                <w:szCs w:val="24"/>
+                <w:lang w:val="en-US"/>
+              </w:rPr>
+              <w:t>{{m.a3}}</w:t>
+            </w:r>
+          </w:p>
+        </w:tc>
+        <w:tc>
+          <w:tcPr>
+            <w:tcW w:w="425" w:type="dxa"/>
+            <w:vAlign w:val="center"/>
+          </w:tcPr>
+          <w:p>
+            <w:pPr>
+              <w:spacing w:line="247" w:lineRule="auto"/>
+              <w:rPr>
+                <w:rFonts w:ascii="Times New Roman" w:hAnsi="Times New Roman" w:cs="Times New Roman"/>
+                <w:color w:val="000000"/>
+                <w:szCs w:val="24"/>
+                <w:lang w:val="en-US"/>
+              </w:rPr>
+            </w:pPr>
+            <w:r>
+              <w:rPr>
+                <w:rFonts w:ascii="Times New Roman" w:hAnsi="Times New Roman" w:cs="Times New Roman"/>
+                <w:color w:val="000000"/>
+                <w:szCs w:val="24"/>
+                <w:lang w:val="en-US"/>
+              </w:rPr>
+              <w:t>{{m.k3}}</w:t>
+            </w:r>
+          </w:p>
+        </w:tc>
+        <w:tc>
+          <w:tcPr>
+            <w:tcW w:w="426" w:type="dxa"/>
+            <w:vAlign w:val="center"/>
+          </w:tcPr>
+          <w:p>
+            <w:pPr>
+              <w:spacing w:line="247" w:lineRule="auto"/>
+              <w:rPr>
+                <w:rFonts w:ascii="Times New Roman" w:hAnsi="Times New Roman" w:cs="Times New Roman"/>
+                <w:color w:val="000000"/>
+                <w:szCs w:val="24"/>
+                <w:lang w:val="en-US"/>
+              </w:rPr>
+            </w:pPr>
+            <w:r>
+              <w:rPr>
+                <w:rFonts w:ascii="Times New Roman" w:hAnsi="Times New Roman" w:cs="Times New Roman"/>
+                <w:color w:val="000000"/>
+                <w:szCs w:val="24"/>
+                <w:lang w:val="en-US"/>
+              </w:rPr>
+              <w:t>{{m.a4}}</w:t>
+            </w:r>
+          </w:p>
+        </w:tc>
+        <w:tc>
+          <w:tcPr>
+            <w:tcW w:w="425" w:type="dxa"/>
+            <w:vAlign w:val="center"/>
+          </w:tcPr>
+          <w:p>
+            <w:pPr>
+              <w:spacing w:line="247" w:lineRule="auto"/>
+              <w:rPr>
+                <w:rFonts w:ascii="Times New Roman" w:hAnsi="Times New Roman" w:cs="Times New Roman"/>
+                <w:color w:val="000000"/>
+                <w:szCs w:val="24"/>
+                <w:lang w:val="en-US"/>
+              </w:rPr>
+            </w:pPr>
+            <w:r>
+              <w:rPr>
+                <w:rFonts w:ascii="Times New Roman" w:hAnsi="Times New Roman" w:cs="Times New Roman"/>
+                <w:color w:val="000000"/>
+                <w:szCs w:val="24"/>
+                <w:lang w:val="en-US"/>
+              </w:rPr>
+              <w:t>{{m.k4}}</w:t>
+            </w:r>
+          </w:p>
+        </w:tc>
+        <w:tc>
+          <w:tcPr>
+            <w:tcW w:w="425" w:type="dxa"/>
+            <w:vAlign w:val="center"/>
+          </w:tcPr>
+          <w:p>
+            <w:pPr>
+              <w:spacing w:line="247" w:lineRule="auto"/>
+              <w:rPr>
+                <w:rFonts w:ascii="Times New Roman" w:hAnsi="Times New Roman" w:cs="Times New Roman"/>
+                <w:color w:val="000000"/>
+                <w:szCs w:val="24"/>
+                <w:lang w:val="en-US"/>
+              </w:rPr>
+            </w:pPr>
+            <w:r>
+              <w:rPr>
+                <w:rFonts w:ascii="Times New Roman" w:hAnsi="Times New Roman" w:cs="Times New Roman"/>
+                <w:color w:val="000000"/>
+                <w:szCs w:val="24"/>
+                <w:lang w:val="en-US"/>
+              </w:rPr>
+              <w:t>{{m.a5}}</w:t>
+            </w:r>
+          </w:p>
+        </w:tc>
+        <w:tc>
+          <w:tcPr>
+            <w:tcW w:w="425" w:type="dxa"/>
+            <w:vAlign w:val="center"/>
+          </w:tcPr>
+          <w:p>
+            <w:pPr>
+              <w:spacing w:line="247" w:lineRule="auto"/>
+              <w:rPr>
+                <w:rFonts w:ascii="Times New Roman" w:hAnsi="Times New Roman" w:cs="Times New Roman"/>
+                <w:color w:val="000000"/>
+                <w:szCs w:val="24"/>
+                <w:lang w:val="en-US"/>
+              </w:rPr>
+            </w:pPr>
+            <w:r>
+              <w:rPr>
+                <w:rFonts w:ascii="Times New Roman" w:hAnsi="Times New Roman" w:cs="Times New Roman"/>
+                <w:color w:val="000000"/>
+                <w:szCs w:val="24"/>
+                <w:lang w:val="en-US"/>
+              </w:rPr>
+              <w:t>{{m.k5}}</w:t>
+            </w:r>
+          </w:p>
+        </w:tc>
+        <w:tc>
+          <w:tcPr>
+            <w:tcW w:w="426" w:type="dxa"/>
+            <w:vAlign w:val="center"/>
+          </w:tcPr>
+          <w:p>
+            <w:pPr>
+              <w:spacing w:line="247" w:lineRule="auto"/>
+              <w:rPr>
+                <w:rFonts w:ascii="Times New Roman" w:hAnsi="Times New Roman" w:cs="Times New Roman"/>
+                <w:color w:val="000000"/>
+                <w:szCs w:val="24"/>
+                <w:lang w:val="en-US"/>
+              </w:rPr>
+            </w:pPr>
+            <w:r>
+              <w:rPr>
+                <w:rFonts w:ascii="Times New Roman" w:hAnsi="Times New Roman" w:cs="Times New Roman"/>
+                <w:color w:val="000000"/>
+                <w:szCs w:val="24"/>
+                <w:lang w:val="en-US"/>
+              </w:rPr>
+              <w:t>{{m.a6}}</w:t>
+            </w:r>
+          </w:p>
+        </w:tc>
+        <w:tc>
+          <w:tcPr>
+            <w:tcW w:w="425" w:type="dxa"/>
+            <w:vAlign w:val="center"/>
+          </w:tcPr>
+          <w:p>
+            <w:pPr>
+              <w:spacing w:line="247" w:lineRule="auto"/>
+              <w:rPr>
+                <w:rFonts w:ascii="Times New Roman" w:hAnsi="Times New Roman" w:cs="Times New Roman"/>
+                <w:color w:val="000000"/>
+                <w:szCs w:val="24"/>
+                <w:lang w:val="en-US"/>
+              </w:rPr>
+            </w:pPr>
+            <w:r>
+              <w:rPr>
+                <w:rFonts w:ascii="Times New Roman" w:hAnsi="Times New Roman" w:cs="Times New Roman"/>
+                <w:color w:val="000000"/>
+                <w:szCs w:val="24"/>
+                <w:lang w:val="en-US"/>
+              </w:rPr>
+              <w:t>{{m.k6}}</w:t>
+            </w:r>
+          </w:p>
+        </w:tc>
+        <w:tc>
+          <w:tcPr>
+            <w:tcW w:w="425" w:type="dxa"/>
+            <w:vAlign w:val="center"/>
+          </w:tcPr>
+          <w:p>
+            <w:pPr>
+              <w:spacing w:line="247" w:lineRule="auto"/>
+              <w:rPr>
+                <w:rFonts w:ascii="Times New Roman" w:hAnsi="Times New Roman" w:cs="Times New Roman"/>
+                <w:color w:val="000000"/>
+                <w:szCs w:val="24"/>
+                <w:lang w:val="en-US"/>
+              </w:rPr>
+            </w:pPr>
+            <w:r>
+              <w:rPr>
+                <w:rFonts w:ascii="Times New Roman" w:hAnsi="Times New Roman" w:cs="Times New Roman"/>
+                <w:color w:val="000000"/>
+                <w:szCs w:val="24"/>
+                <w:lang w:val="en-US"/>
+              </w:rPr>
+              <w:t>{{m.a7}}</w:t>
+            </w:r>
+          </w:p>
+        </w:tc>
+        <w:tc>
+          <w:tcPr>
+            <w:tcW w:w="425" w:type="dxa"/>
+            <w:vAlign w:val="center"/>
+          </w:tcPr>
+          <w:p>
+            <w:pPr>
+              <w:spacing w:line="247" w:lineRule="auto"/>
+              <w:rPr>
+                <w:rFonts w:ascii="Times New Roman" w:hAnsi="Times New Roman" w:cs="Times New Roman"/>
+                <w:color w:val="000000"/>
+                <w:szCs w:val="24"/>
+                <w:lang w:val="en-US"/>
+              </w:rPr>
+            </w:pPr>
+            <w:r>
+              <w:rPr>
+                <w:rFonts w:ascii="Times New Roman" w:hAnsi="Times New Roman" w:cs="Times New Roman"/>
+                <w:color w:val="000000"/>
+                <w:szCs w:val="24"/>
+                <w:lang w:val="en-US"/>
+              </w:rPr>
+              <w:t>{{m.k7}}</w:t>
+            </w:r>
+          </w:p>
+        </w:tc>
+        <w:tc>
+          <w:tcPr>
+            <w:tcW w:w="687" w:type="dxa"/>
+            <w:vAlign w:val="center"/>
+          </w:tcPr>
+          <w:p>
+            <w:pPr>
+              <w:spacing w:line="247" w:lineRule="auto"/>
+              <w:rPr>
+                <w:rFonts w:ascii="Times New Roman" w:hAnsi="Times New Roman" w:cs="Times New Roman"/>
+                <w:color w:val="000000"/>
+                <w:szCs w:val="24"/>
+                <w:lang w:val="en-US"/>
+              </w:rPr>
+            </w:pPr>
+            <w:r>
+              <w:rPr>
+                <w:rFonts w:ascii="Times New Roman" w:hAnsi="Times New Roman" w:cs="Times New Roman"/>
+                <w:color w:val="000000"/>
+                <w:szCs w:val="24"/>
+                <w:lang w:val="en-US"/>
+              </w:rPr>
+              <w:t>{{m.final_score</w:t>
+            </w:r>
             <w:bookmarkStart w:id="0" w:name="_GoBack"/>
-            <w:r>
-              <w:rPr>
-                <w:rFonts w:ascii="Times New Roman" w:hAnsi="Times New Roman" w:cs="Times New Roman"/>
-                <w:color w:val="000000"/>
-                <w:sz w:val="24"/>
-                <w:szCs w:val="24"/>
-                <w:lang w:val="en-US"/>
-              </w:rPr>
-              <w:t>{{m.number}}</w:t>
-            </w:r>
-          </w:p>
-        </w:tc>
-        <w:tc>
-          <w:tcPr>
-            <w:tcW w:w="2582" w:type="dxa"/>
-            <w:vAlign w:val="center"/>
-          </w:tcPr>
-          <w:p>
-            <w:pPr>
-              <w:spacing w:line="247" w:lineRule="auto"/>
-              <w:rPr>
-                <w:rFonts w:ascii="Times New Roman" w:hAnsi="Times New Roman" w:cs="Times New Roman"/>
-                <w:color w:val="000000"/>
-                <w:sz w:val="24"/>
-                <w:szCs w:val="24"/>
-                <w:lang w:val="en-US"/>
-              </w:rPr>
-            </w:pPr>
-            <w:r>
-              <w:rPr>
-                <w:rFonts w:ascii="Times New Roman" w:hAnsi="Times New Roman" w:cs="Times New Roman"/>
-                <w:color w:val="000000"/>
-                <w:sz w:val="24"/>
-                <w:szCs w:val="24"/>
-                <w:lang w:val="en-US"/>
-              </w:rPr>
-              <w:t>{{m.last_name}} {{m.first_name}} {{m.father_name}}</w:t>
-            </w:r>
-          </w:p>
-        </w:tc>
-        <w:tc>
-          <w:tcPr>
-            <w:tcW w:w="425" w:type="dxa"/>
-            <w:vAlign w:val="center"/>
-          </w:tcPr>
-          <w:p>
-            <w:pPr>
-              <w:spacing w:line="247" w:lineRule="auto"/>
-              <w:rPr>
-                <w:rFonts w:ascii="Times New Roman" w:hAnsi="Times New Roman" w:cs="Times New Roman"/>
-                <w:color w:val="000000"/>
-                <w:szCs w:val="24"/>
-                <w:lang w:val="en-US"/>
-              </w:rPr>
-            </w:pPr>
-            <w:r>
-              <w:rPr>
-                <w:rFonts w:ascii="Times New Roman" w:hAnsi="Times New Roman" w:cs="Times New Roman"/>
-                <w:color w:val="000000"/>
-                <w:szCs w:val="24"/>
-                <w:lang w:val="en-US"/>
-              </w:rPr>
-              <w:t>{{m.a1}}</w:t>
-            </w:r>
-          </w:p>
-        </w:tc>
-        <w:tc>
-          <w:tcPr>
-            <w:tcW w:w="425" w:type="dxa"/>
-            <w:vAlign w:val="center"/>
-          </w:tcPr>
-          <w:p>
-            <w:pPr>
-              <w:spacing w:line="247" w:lineRule="auto"/>
-              <w:rPr>
-                <w:rFonts w:ascii="Times New Roman" w:hAnsi="Times New Roman" w:cs="Times New Roman"/>
-                <w:color w:val="000000"/>
-                <w:szCs w:val="24"/>
-                <w:lang w:val="en-US"/>
-              </w:rPr>
-            </w:pPr>
-            <w:r>
-              <w:rPr>
-                <w:rFonts w:ascii="Times New Roman" w:hAnsi="Times New Roman" w:cs="Times New Roman"/>
-                <w:color w:val="000000"/>
-                <w:szCs w:val="24"/>
-                <w:lang w:val="en-US"/>
-              </w:rPr>
-              <w:t>{{m.k1}}</w:t>
-            </w:r>
-          </w:p>
-        </w:tc>
-        <w:tc>
-          <w:tcPr>
-            <w:tcW w:w="426" w:type="dxa"/>
-            <w:vAlign w:val="center"/>
-          </w:tcPr>
-          <w:p>
-            <w:pPr>
-              <w:spacing w:line="247" w:lineRule="auto"/>
-              <w:rPr>
-                <w:rFonts w:ascii="Times New Roman" w:hAnsi="Times New Roman" w:cs="Times New Roman"/>
-                <w:color w:val="000000"/>
-                <w:szCs w:val="24"/>
-                <w:lang w:val="en-US"/>
-              </w:rPr>
-            </w:pPr>
-            <w:r>
-              <w:rPr>
-                <w:rFonts w:ascii="Times New Roman" w:hAnsi="Times New Roman" w:cs="Times New Roman"/>
-                <w:color w:val="000000"/>
-                <w:szCs w:val="24"/>
-                <w:lang w:val="en-US"/>
-              </w:rPr>
-              <w:t>{{m.a2}}</w:t>
-            </w:r>
-          </w:p>
-        </w:tc>
-        <w:tc>
-          <w:tcPr>
-            <w:tcW w:w="425" w:type="dxa"/>
-            <w:vAlign w:val="center"/>
-          </w:tcPr>
-          <w:p>
-            <w:pPr>
-              <w:spacing w:line="247" w:lineRule="auto"/>
-              <w:rPr>
-                <w:rFonts w:ascii="Times New Roman" w:hAnsi="Times New Roman" w:cs="Times New Roman"/>
-                <w:color w:val="000000"/>
-                <w:szCs w:val="24"/>
-                <w:lang w:val="en-US"/>
-              </w:rPr>
-            </w:pPr>
-            <w:r>
-              <w:rPr>
-                <w:rFonts w:ascii="Times New Roman" w:hAnsi="Times New Roman" w:cs="Times New Roman"/>
-                <w:color w:val="000000"/>
-                <w:szCs w:val="24"/>
-                <w:lang w:val="en-US"/>
-              </w:rPr>
-              <w:t>{{m.k2}}</w:t>
-            </w:r>
-          </w:p>
-        </w:tc>
-        <w:tc>
-          <w:tcPr>
-            <w:tcW w:w="425" w:type="dxa"/>
-            <w:vAlign w:val="center"/>
-          </w:tcPr>
-          <w:p>
-            <w:pPr>
-              <w:spacing w:line="247" w:lineRule="auto"/>
-              <w:rPr>
-                <w:rFonts w:ascii="Times New Roman" w:hAnsi="Times New Roman" w:cs="Times New Roman"/>
-                <w:color w:val="000000"/>
-                <w:szCs w:val="24"/>
-                <w:lang w:val="en-US"/>
-              </w:rPr>
-            </w:pPr>
-            <w:r>
-              <w:rPr>
-                <w:rFonts w:ascii="Times New Roman" w:hAnsi="Times New Roman" w:cs="Times New Roman"/>
-                <w:color w:val="000000"/>
-                <w:szCs w:val="24"/>
-                <w:lang w:val="en-US"/>
-              </w:rPr>
-              <w:t>{{m.a3}}</w:t>
-            </w:r>
-          </w:p>
-        </w:tc>
-        <w:tc>
-          <w:tcPr>
-            <w:tcW w:w="425" w:type="dxa"/>
-            <w:vAlign w:val="center"/>
-          </w:tcPr>
-          <w:p>
-            <w:pPr>
-              <w:spacing w:line="247" w:lineRule="auto"/>
-              <w:rPr>
-                <w:rFonts w:ascii="Times New Roman" w:hAnsi="Times New Roman" w:cs="Times New Roman"/>
-                <w:color w:val="000000"/>
-                <w:szCs w:val="24"/>
-                <w:lang w:val="en-US"/>
-              </w:rPr>
-            </w:pPr>
-            <w:r>
-              <w:rPr>
-                <w:rFonts w:ascii="Times New Roman" w:hAnsi="Times New Roman" w:cs="Times New Roman"/>
-                <w:color w:val="000000"/>
-                <w:szCs w:val="24"/>
-                <w:lang w:val="en-US"/>
-              </w:rPr>
-              <w:t>{{m.k3}}</w:t>
-            </w:r>
-          </w:p>
-        </w:tc>
-        <w:tc>
-          <w:tcPr>
-            <w:tcW w:w="426" w:type="dxa"/>
-            <w:vAlign w:val="center"/>
-          </w:tcPr>
-          <w:p>
-            <w:pPr>
-              <w:spacing w:line="247" w:lineRule="auto"/>
-              <w:rPr>
-                <w:rFonts w:ascii="Times New Roman" w:hAnsi="Times New Roman" w:cs="Times New Roman"/>
-                <w:color w:val="000000"/>
-                <w:szCs w:val="24"/>
-                <w:lang w:val="en-US"/>
-              </w:rPr>
-            </w:pPr>
-            <w:r>
-              <w:rPr>
-                <w:rFonts w:ascii="Times New Roman" w:hAnsi="Times New Roman" w:cs="Times New Roman"/>
-                <w:color w:val="000000"/>
-                <w:szCs w:val="24"/>
-                <w:lang w:val="en-US"/>
-              </w:rPr>
-              <w:t>{{m.a4}}</w:t>
-            </w:r>
-          </w:p>
-        </w:tc>
-        <w:tc>
-          <w:tcPr>
-            <w:tcW w:w="425" w:type="dxa"/>
-            <w:vAlign w:val="center"/>
-          </w:tcPr>
-          <w:p>
-            <w:pPr>
-              <w:spacing w:line="247" w:lineRule="auto"/>
-              <w:rPr>
-                <w:rFonts w:ascii="Times New Roman" w:hAnsi="Times New Roman" w:cs="Times New Roman"/>
-                <w:color w:val="000000"/>
-                <w:szCs w:val="24"/>
-                <w:lang w:val="en-US"/>
-              </w:rPr>
-            </w:pPr>
-            <w:r>
-              <w:rPr>
-                <w:rFonts w:ascii="Times New Roman" w:hAnsi="Times New Roman" w:cs="Times New Roman"/>
-                <w:color w:val="000000"/>
-                <w:szCs w:val="24"/>
-                <w:lang w:val="en-US"/>
-              </w:rPr>
-              <w:t>{{m.k4}}</w:t>
-            </w:r>
-          </w:p>
-        </w:tc>
-        <w:tc>
-          <w:tcPr>
-            <w:tcW w:w="425" w:type="dxa"/>
-            <w:vAlign w:val="center"/>
-          </w:tcPr>
-          <w:p>
-            <w:pPr>
-              <w:spacing w:line="247" w:lineRule="auto"/>
-              <w:rPr>
-                <w:rFonts w:ascii="Times New Roman" w:hAnsi="Times New Roman" w:cs="Times New Roman"/>
-                <w:color w:val="000000"/>
-                <w:szCs w:val="24"/>
-                <w:lang w:val="en-US"/>
-              </w:rPr>
-            </w:pPr>
-            <w:r>
-              <w:rPr>
-                <w:rFonts w:ascii="Times New Roman" w:hAnsi="Times New Roman" w:cs="Times New Roman"/>
-                <w:color w:val="000000"/>
-                <w:szCs w:val="24"/>
-                <w:lang w:val="en-US"/>
-              </w:rPr>
-              <w:t>{{m.a5}}</w:t>
-            </w:r>
-          </w:p>
-        </w:tc>
-        <w:tc>
-          <w:tcPr>
-            <w:tcW w:w="425" w:type="dxa"/>
-            <w:vAlign w:val="center"/>
-          </w:tcPr>
-          <w:p>
-            <w:pPr>
-              <w:spacing w:line="247" w:lineRule="auto"/>
-              <w:rPr>
-                <w:rFonts w:ascii="Times New Roman" w:hAnsi="Times New Roman" w:cs="Times New Roman"/>
-                <w:color w:val="000000"/>
-                <w:szCs w:val="24"/>
-                <w:lang w:val="en-US"/>
-              </w:rPr>
-            </w:pPr>
-            <w:r>
-              <w:rPr>
-                <w:rFonts w:ascii="Times New Roman" w:hAnsi="Times New Roman" w:cs="Times New Roman"/>
-                <w:color w:val="000000"/>
-                <w:szCs w:val="24"/>
-                <w:lang w:val="en-US"/>
-              </w:rPr>
-              <w:t>{{m.k5}}</w:t>
-            </w:r>
-          </w:p>
-        </w:tc>
-        <w:tc>
-          <w:tcPr>
-            <w:tcW w:w="426" w:type="dxa"/>
-            <w:vAlign w:val="center"/>
-          </w:tcPr>
-          <w:p>
-            <w:pPr>
-              <w:spacing w:line="247" w:lineRule="auto"/>
-              <w:rPr>
-                <w:rFonts w:ascii="Times New Roman" w:hAnsi="Times New Roman" w:cs="Times New Roman"/>
-                <w:color w:val="000000"/>
-                <w:szCs w:val="24"/>
-                <w:lang w:val="en-US"/>
-              </w:rPr>
-            </w:pPr>
-            <w:r>
-              <w:rPr>
-                <w:rFonts w:ascii="Times New Roman" w:hAnsi="Times New Roman" w:cs="Times New Roman"/>
-                <w:color w:val="000000"/>
-                <w:szCs w:val="24"/>
-                <w:lang w:val="en-US"/>
-              </w:rPr>
-              <w:t>{{m.a6}}</w:t>
-            </w:r>
-          </w:p>
-        </w:tc>
-        <w:tc>
-          <w:tcPr>
-            <w:tcW w:w="425" w:type="dxa"/>
-            <w:vAlign w:val="center"/>
-          </w:tcPr>
-          <w:p>
-            <w:pPr>
-              <w:spacing w:line="247" w:lineRule="auto"/>
-              <w:rPr>
-                <w:rFonts w:ascii="Times New Roman" w:hAnsi="Times New Roman" w:cs="Times New Roman"/>
-                <w:color w:val="000000"/>
-                <w:szCs w:val="24"/>
-                <w:lang w:val="en-US"/>
-              </w:rPr>
-            </w:pPr>
-            <w:r>
-              <w:rPr>
-                <w:rFonts w:ascii="Times New Roman" w:hAnsi="Times New Roman" w:cs="Times New Roman"/>
-                <w:color w:val="000000"/>
-                <w:szCs w:val="24"/>
-                <w:lang w:val="en-US"/>
-              </w:rPr>
-              <w:t>{{m.k6}}</w:t>
-            </w:r>
-          </w:p>
-        </w:tc>
-        <w:tc>
-          <w:tcPr>
-            <w:tcW w:w="425" w:type="dxa"/>
-            <w:vAlign w:val="center"/>
-          </w:tcPr>
-          <w:p>
-            <w:pPr>
-              <w:spacing w:line="247" w:lineRule="auto"/>
-              <w:rPr>
-                <w:rFonts w:ascii="Times New Roman" w:hAnsi="Times New Roman" w:cs="Times New Roman"/>
-                <w:color w:val="000000"/>
-                <w:szCs w:val="24"/>
-                <w:lang w:val="en-US"/>
-              </w:rPr>
-            </w:pPr>
-            <w:r>
-              <w:rPr>
-                <w:rFonts w:ascii="Times New Roman" w:hAnsi="Times New Roman" w:cs="Times New Roman"/>
-                <w:color w:val="000000"/>
-                <w:szCs w:val="24"/>
-                <w:lang w:val="en-US"/>
-              </w:rPr>
-              <w:t>{{m.a7}}</w:t>
-            </w:r>
-          </w:p>
-        </w:tc>
-        <w:tc>
-          <w:tcPr>
-            <w:tcW w:w="425" w:type="dxa"/>
-            <w:vAlign w:val="center"/>
-          </w:tcPr>
-          <w:p>
-            <w:pPr>
-              <w:spacing w:line="247" w:lineRule="auto"/>
-              <w:rPr>
-                <w:rFonts w:ascii="Times New Roman" w:hAnsi="Times New Roman" w:cs="Times New Roman"/>
-                <w:color w:val="000000"/>
-                <w:szCs w:val="24"/>
-                <w:lang w:val="en-US"/>
-              </w:rPr>
-            </w:pPr>
-            <w:r>
-              <w:rPr>
-                <w:rFonts w:ascii="Times New Roman" w:hAnsi="Times New Roman" w:cs="Times New Roman"/>
-                <w:color w:val="000000"/>
-                <w:szCs w:val="24"/>
-                <w:lang w:val="en-US"/>
-              </w:rPr>
-              <w:t>{{m.k7}}</w:t>
-            </w:r>
-          </w:p>
-        </w:tc>
-        <w:tc>
-          <w:tcPr>
-            <w:tcW w:w="687" w:type="dxa"/>
-            <w:vAlign w:val="center"/>
-          </w:tcPr>
-          <w:p>
-            <w:pPr>
-              <w:spacing w:line="247" w:lineRule="auto"/>
-              <w:rPr>
-                <w:rFonts w:ascii="Times New Roman" w:hAnsi="Times New Roman" w:cs="Times New Roman"/>
-                <w:color w:val="000000"/>
-                <w:szCs w:val="24"/>
-                <w:lang w:val="en-US"/>
-              </w:rPr>
-            </w:pPr>
-            <w:r>
-              <w:rPr>
-                <w:rFonts w:ascii="Times New Roman" w:hAnsi="Times New Roman" w:cs="Times New Roman"/>
-                <w:color w:val="000000"/>
-                <w:szCs w:val="24"/>
-                <w:lang w:val="en-US"/>
-              </w:rPr>
-              <w:t>{{m.final_score}}</w:t>
+            <w:bookmarkEnd w:id="0"/>
+            <w:r>
+              <w:rPr>
+                <w:rFonts w:ascii="Times New Roman" w:hAnsi="Times New Roman" w:cs="Times New Roman"/>
+                <w:color w:val="000000"/>
+                <w:szCs w:val="24"/>
+                <w:lang w:val="en-US"/>
+              </w:rPr>
+              <w:t>}}</w:t>
             </w:r>
           </w:p>
         </w:tc>
       </w:tr>
-      <w:bookmarkEnd w:id="0"/>
       <w:tr>
         <w:trPr>
           <w:trHeight w:val="307"/>
@@ -3120,7 +3129,7 @@
 </file>
 
 <file path=customXml/itemProps1.xml><?xml version="1.0" encoding="utf-8"?>
-<ds:datastoreItem xmlns:ds="http://schemas.openxmlformats.org/officeDocument/2006/customXml" ds:itemID="{9285289D-E9B4-48B3-BCFB-EB1E14C4E697}">
+<ds:datastoreItem xmlns:ds="http://schemas.openxmlformats.org/officeDocument/2006/customXml" ds:itemID="{44D4F892-A2EB-45DC-9BF2-BF8EB3C9E95B}">
   <ds:schemaRefs>
     <ds:schemaRef ds:uri="http://schemas.openxmlformats.org/officeDocument/2006/bibliography"/>
   </ds:schemaRefs>

</xml_diff>